<commit_message>
Début du numéro 2
</commit_message>
<xml_diff>
--- a/Rapport TP2 IFT3913.docx
+++ b/Rapport TP2 IFT3913.docx
@@ -317,35 +317,7 @@
             <w:rFonts w:ascii="Cambria Math" w:hAnsi="Cambria Math"/>
             <w:noProof/>
           </w:rPr>
-          <m:t>59,21</m:t>
-        </m:r>
-        <m:r>
-          <w:rPr>
-            <w:rFonts w:ascii="Cambria Math" w:hAnsi="Cambria Math"/>
-            <w:noProof/>
-          </w:rPr>
-          <m:t>-</m:t>
-        </m:r>
-        <m:r>
-          <w:rPr>
-            <w:rFonts w:ascii="Cambria Math" w:hAnsi="Cambria Math"/>
-            <w:noProof/>
-          </w:rPr>
-          <m:t>49,25</m:t>
-        </m:r>
-        <m:r>
-          <w:rPr>
-            <w:rFonts w:ascii="Cambria Math" w:hAnsi="Cambria Math"/>
-            <w:noProof/>
-          </w:rPr>
-          <m:t>=</m:t>
-        </m:r>
-        <m:r>
-          <w:rPr>
-            <w:rFonts w:ascii="Cambria Math" w:hAnsi="Cambria Math"/>
-            <w:noProof/>
-          </w:rPr>
-          <m:t>9,96</m:t>
+          <m:t>59,21-49,25=9,96</m:t>
         </m:r>
       </m:oMath>
     </w:p>
@@ -384,42 +356,7 @@
                   <w:rFonts w:ascii="Cambria Math" w:hAnsi="Cambria Math"/>
                   <w:noProof/>
                 </w:rPr>
-                <m:t>33,16</m:t>
-              </m:r>
-              <m:r>
-                <w:rPr>
-                  <w:rFonts w:ascii="Cambria Math" w:hAnsi="Cambria Math"/>
-                  <w:noProof/>
-                </w:rPr>
-                <m:t>=0,3</m:t>
-              </m:r>
-              <m:r>
-                <w:rPr>
-                  <w:rFonts w:ascii="Cambria Math" w:hAnsi="Cambria Math"/>
-                  <w:noProof/>
-                </w:rPr>
-                <m:t>0</m:t>
-              </m:r>
-              <m:r>
-                <w:rPr>
-                  <w:rFonts w:ascii="Cambria Math" w:hAnsi="Cambria Math"/>
-                  <w:noProof/>
-                </w:rPr>
-                <m:t>=3</m:t>
-              </m:r>
-              <m:r>
-                <w:rPr>
-                  <w:rFonts w:ascii="Cambria Math" w:hAnsi="Cambria Math"/>
-                  <w:noProof/>
-                </w:rPr>
-                <m:t>0</m:t>
-              </m:r>
-              <m:r>
-                <w:rPr>
-                  <w:rFonts w:ascii="Cambria Math" w:hAnsi="Cambria Math"/>
-                  <w:noProof/>
-                </w:rPr>
-                <m:t>%</m:t>
+                <m:t>33,16=0,30=30%</m:t>
               </m:r>
             </m:den>
           </m:f>
@@ -553,19 +490,11 @@
           <w:rFonts w:cstheme="minorHAnsi"/>
         </w:rPr>
       </w:pPr>
-      <w:proofErr w:type="spellStart"/>
-      <w:r>
-        <w:rPr>
-          <w:rFonts w:cstheme="minorHAnsi"/>
-        </w:rPr>
-        <w:t>NOCom</w:t>
-      </w:r>
-      <w:proofErr w:type="spellEnd"/>
-      <w:r>
-        <w:rPr>
-          <w:rFonts w:cstheme="minorHAnsi"/>
-        </w:rPr>
-        <w:t> :</w:t>
+      <w:r>
+        <w:rPr>
+          <w:rFonts w:cstheme="minorHAnsi"/>
+        </w:rPr>
+        <w:t>NOCom :</w:t>
       </w:r>
     </w:p>
     <w:p>
@@ -582,21 +511,7 @@
               <w:rFonts w:ascii="Cambria Math" w:hAnsi="Cambria Math"/>
               <w:noProof/>
             </w:rPr>
-            <m:t>5-3</m:t>
-          </m:r>
-          <m:r>
-            <w:rPr>
-              <w:rFonts w:ascii="Cambria Math" w:hAnsi="Cambria Math"/>
-              <w:noProof/>
-            </w:rPr>
-            <m:t>=</m:t>
-          </m:r>
-          <m:r>
-            <w:rPr>
-              <w:rFonts w:ascii="Cambria Math" w:hAnsi="Cambria Math"/>
-              <w:noProof/>
-            </w:rPr>
-            <m:t>2</m:t>
+            <m:t>5-3=2</m:t>
           </m:r>
         </m:oMath>
       </m:oMathPara>
@@ -636,42 +551,7 @@
                   <w:rFonts w:ascii="Cambria Math" w:hAnsi="Cambria Math"/>
                   <w:noProof/>
                 </w:rPr>
-                <m:t>6</m:t>
-              </m:r>
-              <m:r>
-                <w:rPr>
-                  <w:rFonts w:ascii="Cambria Math" w:hAnsi="Cambria Math"/>
-                  <w:noProof/>
-                </w:rPr>
-                <m:t>=0,3</m:t>
-              </m:r>
-              <m:r>
-                <w:rPr>
-                  <w:rFonts w:ascii="Cambria Math" w:hAnsi="Cambria Math"/>
-                  <w:noProof/>
-                </w:rPr>
-                <m:t>3</m:t>
-              </m:r>
-              <m:r>
-                <w:rPr>
-                  <w:rFonts w:ascii="Cambria Math" w:hAnsi="Cambria Math"/>
-                  <w:noProof/>
-                </w:rPr>
-                <m:t>=3</m:t>
-              </m:r>
-              <m:r>
-                <w:rPr>
-                  <w:rFonts w:ascii="Cambria Math" w:hAnsi="Cambria Math"/>
-                  <w:noProof/>
-                </w:rPr>
-                <m:t>3</m:t>
-              </m:r>
-              <m:r>
-                <w:rPr>
-                  <w:rFonts w:ascii="Cambria Math" w:hAnsi="Cambria Math"/>
-                  <w:noProof/>
-                </w:rPr>
-                <m:t>%</m:t>
+                <m:t>6=0,33=33%</m:t>
               </m:r>
             </m:den>
           </m:f>
@@ -808,21 +688,7 @@
               <w:rFonts w:ascii="Cambria Math" w:hAnsi="Cambria Math"/>
               <w:noProof/>
             </w:rPr>
-            <m:t>21-10</m:t>
-          </m:r>
-          <m:r>
-            <w:rPr>
-              <w:rFonts w:ascii="Cambria Math" w:hAnsi="Cambria Math"/>
-              <w:noProof/>
-            </w:rPr>
-            <m:t>=</m:t>
-          </m:r>
-          <m:r>
-            <w:rPr>
-              <w:rFonts w:ascii="Cambria Math" w:hAnsi="Cambria Math"/>
-              <w:noProof/>
-            </w:rPr>
-            <m:t>11</m:t>
+            <m:t>21-10=11</m:t>
           </m:r>
         </m:oMath>
       </m:oMathPara>
@@ -862,14 +728,7 @@
                   <w:rFonts w:ascii="Cambria Math" w:hAnsi="Cambria Math"/>
                   <w:noProof/>
                 </w:rPr>
-                <m:t>33</m:t>
-              </m:r>
-              <m:r>
-                <w:rPr>
-                  <w:rFonts w:ascii="Cambria Math" w:hAnsi="Cambria Math"/>
-                  <w:noProof/>
-                </w:rPr>
-                <m:t>=0,33=33%</m:t>
+                <m:t>33=0,33=33%</m:t>
               </m:r>
             </m:den>
           </m:f>
@@ -1015,21 +874,7 @@
         <w:rPr>
           <w:rFonts w:cstheme="minorHAnsi"/>
         </w:rPr>
-        <w:t xml:space="preserve">r </w:t>
-      </w:r>
-      <w:proofErr w:type="gramStart"/>
-      <w:r>
-        <w:rPr>
-          <w:rFonts w:cstheme="minorHAnsi"/>
-        </w:rPr>
-        <w:t>tous les métriques</w:t>
-      </w:r>
-      <w:proofErr w:type="gramEnd"/>
-      <w:r>
-        <w:rPr>
-          <w:rFonts w:cstheme="minorHAnsi"/>
-        </w:rPr>
-        <w:t>,</w:t>
+        <w:t>r tous les métriques,</w:t>
       </w:r>
       <w:r>
         <w:rPr>
@@ -1104,6 +949,273 @@
           <w:rFonts w:cstheme="minorHAnsi"/>
         </w:rPr>
         <w:t xml:space="preserve"> 85%, laissant donc moins de place à la limite. Aussi, DCP est la seule métrique à ne pas avoir de points extrêmes.</w:t>
+      </w:r>
+    </w:p>
+    <w:p>
+      <w:pPr>
+        <w:ind w:left="360"/>
+        <w:rPr>
+          <w:rFonts w:cstheme="minorHAnsi"/>
+        </w:rPr>
+      </w:pPr>
+    </w:p>
+    <w:p>
+      <w:pPr>
+        <w:ind w:left="360"/>
+        <w:rPr>
+          <w:rFonts w:cstheme="minorHAnsi"/>
+        </w:rPr>
+      </w:pPr>
+    </w:p>
+    <w:p>
+      <w:pPr>
+        <w:ind w:left="360"/>
+        <w:rPr>
+          <w:rFonts w:cstheme="minorHAnsi"/>
+        </w:rPr>
+      </w:pPr>
+    </w:p>
+    <w:p>
+      <w:pPr>
+        <w:ind w:left="360"/>
+        <w:rPr>
+          <w:rFonts w:cstheme="minorHAnsi"/>
+        </w:rPr>
+      </w:pPr>
+    </w:p>
+    <w:p>
+      <w:pPr>
+        <w:rPr>
+          <w:rFonts w:cstheme="minorHAnsi"/>
+        </w:rPr>
+      </w:pPr>
+      <w:r>
+        <w:rPr>
+          <w:rFonts w:cstheme="minorHAnsi"/>
+        </w:rPr>
+        <w:lastRenderedPageBreak/>
+        <w:t xml:space="preserve">2. </w:t>
+      </w:r>
+      <w:r>
+        <w:rPr>
+          <w:rFonts w:cstheme="minorHAnsi"/>
+        </w:rPr>
+        <w:t>Afin d’évaluer l’hypothèse, on a bes</w:t>
+      </w:r>
+      <w:r>
+        <w:rPr>
+          <w:rFonts w:cstheme="minorHAnsi"/>
+        </w:rPr>
+        <w:t>oin de comparer deux groupes d’une population. Ayant accès à un échantillon, il fait du sens de choisir l’étude d’ensemble pour cet étude.</w:t>
+      </w:r>
+    </w:p>
+    <w:p>
+      <w:pPr>
+        <w:rPr>
+          <w:rFonts w:cstheme="minorHAnsi"/>
+        </w:rPr>
+      </w:pPr>
+      <w:r>
+        <w:rPr>
+          <w:rFonts w:cstheme="minorHAnsi"/>
+        </w:rPr>
+        <w:t>L’hypothèse peut donc être énoncé tel quel : « Les classes dont le NOCom est plus élevé que 10 ont</w:t>
+      </w:r>
+      <w:r>
+        <w:rPr>
+          <w:rFonts w:cstheme="minorHAnsi"/>
+        </w:rPr>
+        <w:t xml:space="preserve"> un meilleur DCP que les classes dont le NOCom est inférieure à 10 »</w:t>
+      </w:r>
+    </w:p>
+    <w:p>
+      <w:pPr>
+        <w:rPr>
+          <w:rFonts w:cstheme="minorHAnsi"/>
+        </w:rPr>
+      </w:pPr>
+      <w:r>
+        <w:rPr>
+          <w:rFonts w:cstheme="minorHAnsi"/>
+        </w:rPr>
+        <w:t xml:space="preserve">Comme variable indépendantes, on a : le nombre de classes dont </w:t>
+      </w:r>
+      <w:r>
+        <w:rPr>
+          <w:rFonts w:cstheme="minorHAnsi"/>
+        </w:rPr>
+        <w:t xml:space="preserve">le NOCom </w:t>
+      </w:r>
+      <w:r>
+        <w:rPr>
+          <w:rFonts w:cstheme="minorHAnsi"/>
+        </w:rPr>
+        <w:t>&gt;</w:t>
+      </w:r>
+      <w:r>
+        <w:rPr>
+          <w:rFonts w:cstheme="minorHAnsi"/>
+        </w:rPr>
+        <w:t xml:space="preserve"> </w:t>
+      </w:r>
+      <w:r>
+        <w:rPr>
+          <w:rFonts w:cstheme="minorHAnsi"/>
+        </w:rPr>
+        <w:t>10</w:t>
+      </w:r>
+      <w:r>
+        <w:rPr>
+          <w:rFonts w:cstheme="minorHAnsi"/>
+        </w:rPr>
+        <w:t xml:space="preserve"> et </w:t>
+      </w:r>
+      <w:r>
+        <w:rPr>
+          <w:rFonts w:cstheme="minorHAnsi"/>
+        </w:rPr>
+        <w:t xml:space="preserve">le nombre de classes </w:t>
+      </w:r>
+      <w:r>
+        <w:rPr>
+          <w:rFonts w:cstheme="minorHAnsi"/>
+        </w:rPr>
+        <w:t xml:space="preserve">dont le NOCom </w:t>
+      </w:r>
+      <w:r>
+        <w:rPr>
+          <w:rFonts w:cstheme="minorHAnsi"/>
+        </w:rPr>
+        <w:t>&lt;</w:t>
+      </w:r>
+      <w:r>
+        <w:rPr>
+          <w:rFonts w:cstheme="minorHAnsi"/>
+        </w:rPr>
+        <w:t xml:space="preserve"> </w:t>
+      </w:r>
+      <w:r>
+        <w:rPr>
+          <w:rFonts w:cstheme="minorHAnsi"/>
+        </w:rPr>
+        <w:t>10</w:t>
+      </w:r>
+    </w:p>
+    <w:p>
+      <w:pPr>
+        <w:rPr>
+          <w:rFonts w:cstheme="minorHAnsi"/>
+        </w:rPr>
+      </w:pPr>
+      <w:r>
+        <w:rPr>
+          <w:rFonts w:cstheme="minorHAnsi"/>
+        </w:rPr>
+        <w:t xml:space="preserve">Pour les variables dépendantes, on a : </w:t>
+      </w:r>
+      <w:r>
+        <w:rPr>
+          <w:rFonts w:cstheme="minorHAnsi"/>
+        </w:rPr>
+        <w:t>l</w:t>
+      </w:r>
+      <w:r>
+        <w:rPr>
+          <w:rFonts w:cstheme="minorHAnsi"/>
+        </w:rPr>
+        <w:t xml:space="preserve">a moyenne du DCP </w:t>
+      </w:r>
+      <w:r>
+        <w:rPr>
+          <w:rFonts w:cstheme="minorHAnsi"/>
+        </w:rPr>
+        <w:t>de</w:t>
+      </w:r>
+      <w:r>
+        <w:rPr>
+          <w:rFonts w:cstheme="minorHAnsi"/>
+        </w:rPr>
+        <w:t>s</w:t>
+      </w:r>
+      <w:r>
+        <w:rPr>
+          <w:rFonts w:cstheme="minorHAnsi"/>
+        </w:rPr>
+        <w:t xml:space="preserve"> classes dont le NOCom </w:t>
+      </w:r>
+      <w:r>
+        <w:rPr>
+          <w:rFonts w:cstheme="minorHAnsi"/>
+        </w:rPr>
+        <w:t>&gt;</w:t>
+      </w:r>
+      <w:r>
+        <w:rPr>
+          <w:rFonts w:cstheme="minorHAnsi"/>
+        </w:rPr>
+        <w:t xml:space="preserve"> 10 et la moyenne du DCP de</w:t>
+      </w:r>
+      <w:r>
+        <w:rPr>
+          <w:rFonts w:cstheme="minorHAnsi"/>
+        </w:rPr>
+        <w:t>s</w:t>
+      </w:r>
+      <w:r>
+        <w:rPr>
+          <w:rFonts w:cstheme="minorHAnsi"/>
+        </w:rPr>
+        <w:t xml:space="preserve"> classes dont le NOCom </w:t>
+      </w:r>
+      <w:r>
+        <w:rPr>
+          <w:rFonts w:cstheme="minorHAnsi"/>
+        </w:rPr>
+        <w:t>&lt;</w:t>
+      </w:r>
+      <w:r>
+        <w:rPr>
+          <w:rFonts w:cstheme="minorHAnsi"/>
+        </w:rPr>
+        <w:t xml:space="preserve"> 10</w:t>
+      </w:r>
+    </w:p>
+    <w:p>
+      <w:pPr>
+        <w:rPr>
+          <w:rFonts w:cstheme="minorHAnsi"/>
+        </w:rPr>
+      </w:pPr>
+      <w:r>
+        <w:rPr>
+          <w:rFonts w:cstheme="minorHAnsi"/>
+        </w:rPr>
+        <w:t>Les résultats de cette étude pourrait confirmer l’hypothèse ci-dessus pour la population des classes jfreechart en général. Ils pourraient aussi indiquer une possible corr</w:t>
+      </w:r>
+      <w:r>
+        <w:rPr>
+          <w:rFonts w:cstheme="minorHAnsi"/>
+        </w:rPr>
+        <w:t>élation entre les métriques DCP et NOCom.</w:t>
+      </w:r>
+    </w:p>
+    <w:p>
+      <w:pPr>
+        <w:rPr>
+          <w:rFonts w:cstheme="minorHAnsi"/>
+        </w:rPr>
+      </w:pPr>
+      <w:r>
+        <w:rPr>
+          <w:rFonts w:cstheme="minorHAnsi"/>
+        </w:rPr>
+        <w:t>Il se pourrait que la validité de cette étude soit atteinte par un problème de variables confondantes.</w:t>
+      </w:r>
+      <w:r>
+        <w:rPr>
+          <w:rFonts w:cstheme="minorHAnsi"/>
+        </w:rPr>
+        <w:t xml:space="preserve"> Il se peut aussi que la taille d’un des deux groupes évalués soit trop petite, ce qui pourrait causer des problèmes de régression vers la moyenne.</w:t>
       </w:r>
     </w:p>
     <w:sectPr>

</xml_diff>

<commit_message>
Fin du numéro 2
</commit_message>
<xml_diff>
--- a/Rapport TP2 IFT3913.docx
+++ b/Rapport TP2 IFT3913.docx
@@ -1038,13 +1038,7 @@
         <w:rPr>
           <w:rFonts w:cstheme="minorHAnsi"/>
         </w:rPr>
-        <w:t xml:space="preserve">Comme variable indépendantes, on a : le nombre de classes dont </w:t>
-      </w:r>
-      <w:r>
-        <w:rPr>
-          <w:rFonts w:cstheme="minorHAnsi"/>
-        </w:rPr>
-        <w:t xml:space="preserve">le NOCom </w:t>
+        <w:t xml:space="preserve">Comme variable indépendantes, on a : le nombre de classes dont le NOCom </w:t>
       </w:r>
       <w:r>
         <w:rPr>
@@ -1062,25 +1056,62 @@
         <w:rPr>
           <w:rFonts w:cstheme="minorHAnsi"/>
         </w:rPr>
+        <w:t xml:space="preserve">10 et </w:t>
+      </w:r>
+      <w:r>
+        <w:rPr>
+          <w:rFonts w:cstheme="minorHAnsi"/>
+        </w:rPr>
+        <w:t xml:space="preserve">le nombre de classes </w:t>
+      </w:r>
+      <w:r>
+        <w:rPr>
+          <w:rFonts w:cstheme="minorHAnsi"/>
+        </w:rPr>
+        <w:t xml:space="preserve">dont le NOCom </w:t>
+      </w:r>
+      <w:r>
+        <w:rPr>
+          <w:rFonts w:cstheme="minorHAnsi"/>
+        </w:rPr>
+        <w:t>&lt;</w:t>
+      </w:r>
+      <w:r>
+        <w:rPr>
+          <w:rFonts w:cstheme="minorHAnsi"/>
+        </w:rPr>
+        <w:t xml:space="preserve"> </w:t>
+      </w:r>
+      <w:r>
+        <w:rPr>
+          <w:rFonts w:cstheme="minorHAnsi"/>
+        </w:rPr>
         <w:t>10</w:t>
       </w:r>
-      <w:r>
-        <w:rPr>
-          <w:rFonts w:cstheme="minorHAnsi"/>
-        </w:rPr>
-        <w:t xml:space="preserve"> et </w:t>
-      </w:r>
-      <w:r>
-        <w:rPr>
-          <w:rFonts w:cstheme="minorHAnsi"/>
-        </w:rPr>
-        <w:t xml:space="preserve">le nombre de classes </w:t>
-      </w:r>
-      <w:r>
-        <w:rPr>
-          <w:rFonts w:cstheme="minorHAnsi"/>
-        </w:rPr>
-        <w:t xml:space="preserve">dont le NOCom </w:t>
+    </w:p>
+    <w:p>
+      <w:pPr>
+        <w:rPr>
+          <w:rFonts w:cstheme="minorHAnsi"/>
+        </w:rPr>
+      </w:pPr>
+      <w:r>
+        <w:rPr>
+          <w:rFonts w:cstheme="minorHAnsi"/>
+        </w:rPr>
+        <w:t xml:space="preserve">Pour les variables dépendantes, on a : la moyenne du DCP des classes dont le NOCom </w:t>
+      </w:r>
+      <w:r>
+        <w:rPr>
+          <w:rFonts w:cstheme="minorHAnsi"/>
+        </w:rPr>
+        <w:t>&gt;</w:t>
+      </w:r>
+      <w:r>
+        <w:rPr>
+          <w:rFonts w:cstheme="minorHAnsi"/>
+        </w:rPr>
+        <w:t xml:space="preserve"> 10 et la moyenne du DCP des classes dont le NOCom </w:t>
       </w:r>
       <w:r>
         <w:rPr>
@@ -1092,91 +1123,6 @@
         <w:rPr>
           <w:rFonts w:cstheme="minorHAnsi"/>
         </w:rPr>
-        <w:t xml:space="preserve"> </w:t>
-      </w:r>
-      <w:r>
-        <w:rPr>
-          <w:rFonts w:cstheme="minorHAnsi"/>
-        </w:rPr>
-        <w:t>10</w:t>
-      </w:r>
-    </w:p>
-    <w:p>
-      <w:pPr>
-        <w:rPr>
-          <w:rFonts w:cstheme="minorHAnsi"/>
-        </w:rPr>
-      </w:pPr>
-      <w:r>
-        <w:rPr>
-          <w:rFonts w:cstheme="minorHAnsi"/>
-        </w:rPr>
-        <w:t xml:space="preserve">Pour les variables dépendantes, on a : </w:t>
-      </w:r>
-      <w:r>
-        <w:rPr>
-          <w:rFonts w:cstheme="minorHAnsi"/>
-        </w:rPr>
-        <w:t>l</w:t>
-      </w:r>
-      <w:r>
-        <w:rPr>
-          <w:rFonts w:cstheme="minorHAnsi"/>
-        </w:rPr>
-        <w:t xml:space="preserve">a moyenne du DCP </w:t>
-      </w:r>
-      <w:r>
-        <w:rPr>
-          <w:rFonts w:cstheme="minorHAnsi"/>
-        </w:rPr>
-        <w:t>de</w:t>
-      </w:r>
-      <w:r>
-        <w:rPr>
-          <w:rFonts w:cstheme="minorHAnsi"/>
-        </w:rPr>
-        <w:t>s</w:t>
-      </w:r>
-      <w:r>
-        <w:rPr>
-          <w:rFonts w:cstheme="minorHAnsi"/>
-        </w:rPr>
-        <w:t xml:space="preserve"> classes dont le NOCom </w:t>
-      </w:r>
-      <w:r>
-        <w:rPr>
-          <w:rFonts w:cstheme="minorHAnsi"/>
-        </w:rPr>
-        <w:t>&gt;</w:t>
-      </w:r>
-      <w:r>
-        <w:rPr>
-          <w:rFonts w:cstheme="minorHAnsi"/>
-        </w:rPr>
-        <w:t xml:space="preserve"> 10 et la moyenne du DCP de</w:t>
-      </w:r>
-      <w:r>
-        <w:rPr>
-          <w:rFonts w:cstheme="minorHAnsi"/>
-        </w:rPr>
-        <w:t>s</w:t>
-      </w:r>
-      <w:r>
-        <w:rPr>
-          <w:rFonts w:cstheme="minorHAnsi"/>
-        </w:rPr>
-        <w:t xml:space="preserve"> classes dont le NOCom </w:t>
-      </w:r>
-      <w:r>
-        <w:rPr>
-          <w:rFonts w:cstheme="minorHAnsi"/>
-        </w:rPr>
-        <w:t>&lt;</w:t>
-      </w:r>
-      <w:r>
-        <w:rPr>
-          <w:rFonts w:cstheme="minorHAnsi"/>
-        </w:rPr>
         <w:t xml:space="preserve"> 10</w:t>
       </w:r>
     </w:p>
@@ -1216,6 +1162,92 @@
           <w:rFonts w:cstheme="minorHAnsi"/>
         </w:rPr>
         <w:t xml:space="preserve"> Il se peut aussi que la taille d’un des deux groupes évalués soit trop petite, ce qui pourrait causer des problèmes de régression vers la moyenne.</w:t>
+      </w:r>
+    </w:p>
+    <w:p>
+      <w:pPr>
+        <w:rPr>
+          <w:rFonts w:cstheme="minorHAnsi"/>
+        </w:rPr>
+      </w:pPr>
+      <w:r>
+        <w:rPr>
+          <w:rFonts w:cstheme="minorHAnsi"/>
+        </w:rPr>
+        <w:t>Le sondage a été fait à l’aide d’un programme appelé EtudeMetrique, qui a écrit les résultats dans un fichier appelé tp2#2.txt</w:t>
+      </w:r>
+    </w:p>
+    <w:p>
+      <w:pPr>
+        <w:rPr>
+          <w:rFonts w:cstheme="minorHAnsi"/>
+        </w:rPr>
+      </w:pPr>
+      <w:r>
+        <w:rPr>
+          <w:rFonts w:cstheme="minorHAnsi"/>
+        </w:rPr>
+        <w:t>Selon tp2#2, la m</w:t>
+      </w:r>
+      <w:r>
+        <w:rPr>
+          <w:rFonts w:cstheme="minorHAnsi"/>
+        </w:rPr>
+        <w:t xml:space="preserve">oyenne de la DCP des classes ayant un NOCom inférieure à 10 </w:t>
+      </w:r>
+      <w:r>
+        <w:rPr>
+          <w:rFonts w:cstheme="minorHAnsi"/>
+        </w:rPr>
+        <w:t>est</w:t>
+      </w:r>
+      <w:r>
+        <w:rPr>
+          <w:rFonts w:cstheme="minorHAnsi"/>
+        </w:rPr>
+        <w:t xml:space="preserve"> 67.51805</w:t>
+      </w:r>
+      <w:r>
+        <w:rPr>
+          <w:rFonts w:cstheme="minorHAnsi"/>
+        </w:rPr>
+        <w:t>, alors que la m</w:t>
+      </w:r>
+      <w:r>
+        <w:rPr>
+          <w:rFonts w:cstheme="minorHAnsi"/>
+        </w:rPr>
+        <w:t xml:space="preserve">oyenne de la DCP des classes ayant un NOCom supérieure à 10 </w:t>
+      </w:r>
+      <w:r>
+        <w:rPr>
+          <w:rFonts w:cstheme="minorHAnsi"/>
+        </w:rPr>
+        <w:t>est</w:t>
+      </w:r>
+      <w:r>
+        <w:rPr>
+          <w:rFonts w:cstheme="minorHAnsi"/>
+        </w:rPr>
+        <w:t xml:space="preserve"> 48.18528</w:t>
+      </w:r>
+      <w:r>
+        <w:rPr>
+          <w:rFonts w:cstheme="minorHAnsi"/>
+        </w:rPr>
+        <w:t xml:space="preserve">, ce qui </w:t>
+      </w:r>
+      <w:r>
+        <w:rPr>
+          <w:rFonts w:cstheme="minorHAnsi"/>
+        </w:rPr>
+        <w:t>va directement à l’encontre de l’hypothèse posé.</w:t>
+      </w:r>
+      <w:r>
+        <w:rPr>
+          <w:rFonts w:cstheme="minorHAnsi"/>
+        </w:rPr>
+        <w:t xml:space="preserve"> Il se pourrait que la plupart des commentaires est créé plus tôt durant le développement du code, au lieu d’être fait au fur et à mesure, ce qui donnerait donc des résultats tel que celui-ci.</w:t>
       </w:r>
     </w:p>
     <w:sectPr>

</xml_diff>

<commit_message>
integration t4 au rapport
</commit_message>
<xml_diff>
--- a/Rapport TP2 IFT3913.docx
+++ b/Rapport TP2 IFT3913.docx
@@ -2125,16 +2125,250 @@
           <w:sz w:val="24"/>
           <w:szCs w:val="24"/>
         </w:rPr>
-        <w:t xml:space="preserve"> et WMC : Ici, à l’aide des deux graphiques, on remarque une corrélation moyennement forte suggérant que plus il y a de « commit » dans l’historique Git de la classe, plus celle-ci aura tendance à être complexe. Sans entrer dans les détails, il est naturel de penser que cette corrélation puisse être vrai. En effet, normalement, qu</w:t>
+        <w:t xml:space="preserve"> et WMC : Ici, à l’aide des deux graphiques, on remarque une corrélation moyennement forte suggérant que plus il y a de « commit » dans l’historique Git de la classe, plus celle-ci aura tendance à être complexe. Sans entrer dans les détails, il est naturel de penser que cette corrélation puisse être vrai. En effet, normalement, quand on « commit » c’est car on a modifié l’original, soit en optimisant ou en corrigeant des problèmes, soit en ajoutant des fonctionnalités. Cependant, on ne peut rien conclure directement à partir de ces graphiques et de la corrélation observée.</w:t>
       </w:r>
-      <w:bookmarkStart w:id="1" w:name="_GoBack"/>
-      <w:bookmarkEnd w:id="1"/>
-      <w:r>
+    </w:p>
+    <w:p>
+      <w:pPr>
         <w:rPr>
+          <w:rFonts w:cstheme="minorHAnsi"/>
           <w:sz w:val="24"/>
           <w:szCs w:val="24"/>
         </w:rPr>
-        <w:t>and on « commit » c’est car on a modifié l’original, soit en optimisant ou en corrigeant des problèmes, soit en ajoutant des fonctionnalités. Cependant, on ne peut rien conclure directement à partir de ces graphiques et de la corrélation observée.</w:t>
+      </w:pPr>
+      <w:r>
+        <w:rPr>
+          <w:rFonts w:cstheme="minorHAnsi"/>
+          <w:sz w:val="24"/>
+          <w:szCs w:val="24"/>
+        </w:rPr>
+        <w:br w:type="page"/>
+      </w:r>
+    </w:p>
+    <w:p>
+      <w:r>
+        <w:lastRenderedPageBreak/>
+        <w:t>4. Hypothèses :</w:t>
+      </w:r>
+    </w:p>
+    <w:p>
+      <w:pPr>
+        <w:pStyle w:val="Paragraphedeliste"/>
+        <w:numPr>
+          <w:ilvl w:val="0"/>
+          <w:numId w:val="2"/>
+        </w:numPr>
+      </w:pPr>
+      <w:r>
+        <w:t>WMC est une fonction linéaire du NCLOC</w:t>
+      </w:r>
+    </w:p>
+    <w:p>
+      <w:pPr>
+        <w:pStyle w:val="Paragraphedeliste"/>
+        <w:numPr>
+          <w:ilvl w:val="0"/>
+          <w:numId w:val="2"/>
+        </w:numPr>
+      </w:pPr>
+      <w:r>
+        <w:t xml:space="preserve">WMC </w:t>
+      </w:r>
+      <w:proofErr w:type="spellStart"/>
+      <w:r>
+        <w:t>ets</w:t>
+      </w:r>
+      <w:proofErr w:type="spellEnd"/>
+      <w:r>
+        <w:t xml:space="preserve"> une fonction linéaire du DCP</w:t>
+      </w:r>
+    </w:p>
+    <w:p>
+      <w:pPr>
+        <w:pStyle w:val="Paragraphedeliste"/>
+        <w:numPr>
+          <w:ilvl w:val="0"/>
+          <w:numId w:val="2"/>
+        </w:numPr>
+      </w:pPr>
+      <w:r>
+        <w:t xml:space="preserve">WMC est une fonction linéaire du </w:t>
+      </w:r>
+      <w:proofErr w:type="spellStart"/>
+      <w:r>
+        <w:t>NOCom</w:t>
+      </w:r>
+      <w:proofErr w:type="spellEnd"/>
+    </w:p>
+    <w:p>
+      <w:bookmarkStart w:id="1" w:name="_GoBack"/>
+      <w:bookmarkEnd w:id="1"/>
+    </w:p>
+    <w:p>
+      <w:r>
+        <w:t>#a (WMC est une fonction linéaire du NCLOC) :</w:t>
+      </w:r>
+    </w:p>
+    <w:p>
+      <w:r>
+        <w:t>On compare deux groupes de données. On a plusieurs centaines d’occurrences, on peut donc généraliser les données à l’aide d’une étude de cas.</w:t>
+      </w:r>
+    </w:p>
+    <w:p>
+      <w:r>
+        <w:t>Mathématiquement, l’hypothèse est WMC =&gt; f(NCLOC) où f est une fonction linéaire.</w:t>
+      </w:r>
+    </w:p>
+    <w:p>
+      <w:r>
+        <w:t>On procède au calcul du c</w:t>
+      </w:r>
+      <w:r>
+        <w:t>oefficient de corrélation de Pearson (r)</w:t>
+      </w:r>
+      <w:r>
+        <w:t xml:space="preserve"> et on obtient r = 0.9192822 </w:t>
+      </w:r>
+      <w:r>
+        <w:t>≈</w:t>
+      </w:r>
+      <w:r>
+        <w:t xml:space="preserve"> 0.92</w:t>
+      </w:r>
+    </w:p>
+    <w:p>
+      <w:r>
+        <w:t>Donc, on remarque une très forte corrélation entre NCLOC et WMC et on peut donc conclure que WMC est une fonction linéaire du NCLOC. Autrement dit, plus il y a un nombre élevé de lignes de code, plus la classe sera complexe.</w:t>
+      </w:r>
+    </w:p>
+    <w:p/>
+    <w:p>
+      <w:r>
+        <w:t>#2 (</w:t>
+      </w:r>
+      <w:r>
+        <w:t>WMC est une fonction linéaire du DCP</w:t>
+      </w:r>
+      <w:r>
+        <w:t>) :</w:t>
+      </w:r>
+      <w:r>
+        <w:t xml:space="preserve"> </w:t>
+      </w:r>
+    </w:p>
+    <w:p>
+      <w:r>
+        <w:t>On compare encore deux groupes de données. On a plusieurs centaines d’occurrences, on peut donc généraliser les données à l’aide d’une étude de cas.</w:t>
+      </w:r>
+    </w:p>
+    <w:p>
+      <w:r>
+        <w:t>Mathématiquement, l’hypothèse est WMC =&gt; f(DCP) où f est une fonction linéaire.</w:t>
+      </w:r>
+    </w:p>
+    <w:p>
+      <w:r>
+        <w:t>On procède au calcul du c</w:t>
+      </w:r>
+      <w:r>
+        <w:t>oefficient de corrélation de Pearson (r)</w:t>
+      </w:r>
+      <w:r>
+        <w:t xml:space="preserve"> et on obtient r = -0.77077053 </w:t>
+      </w:r>
+      <w:r>
+        <w:t>≈</w:t>
+      </w:r>
+      <w:r>
+        <w:t xml:space="preserve"> -0.77</w:t>
+      </w:r>
+    </w:p>
+    <w:p>
+      <w:r>
+        <w:t xml:space="preserve">Donc, on remarque une forte corrélation </w:t>
+      </w:r>
+      <w:r>
+        <w:rPr>
+          <w:b/>
+          <w:bCs/>
+        </w:rPr>
+        <w:t>négative</w:t>
+      </w:r>
+      <w:r>
+        <w:t xml:space="preserve"> entre DCP et WMC. Plus la densité de commentaire est élevée, moins la complexité de classe le sera.</w:t>
+      </w:r>
+    </w:p>
+    <w:p/>
+    <w:p>
+      <w:r>
+        <w:t>#3 (</w:t>
+      </w:r>
+      <w:r>
+        <w:t xml:space="preserve">WMC est une fonction linéaire du </w:t>
+      </w:r>
+      <w:proofErr w:type="spellStart"/>
+      <w:r>
+        <w:t>NOCom</w:t>
+      </w:r>
+      <w:proofErr w:type="spellEnd"/>
+      <w:r>
+        <w:t>) :</w:t>
+      </w:r>
+      <w:r>
+        <w:t xml:space="preserve"> </w:t>
+      </w:r>
+    </w:p>
+    <w:p>
+      <w:r>
+        <w:t>On compare encore deux groupes de données. On a plusieurs centaines d’occurrences, on peut donc généraliser les données à l’aide d’une étude de cas.</w:t>
+      </w:r>
+    </w:p>
+    <w:p>
+      <w:r>
+        <w:t>Mathématiquement, l’hypothèse est WMC =&gt; f(</w:t>
+      </w:r>
+      <w:proofErr w:type="spellStart"/>
+      <w:r>
+        <w:t>NOCom</w:t>
+      </w:r>
+      <w:proofErr w:type="spellEnd"/>
+      <w:r>
+        <w:t>) où f est une fonction linéaire.</w:t>
+      </w:r>
+    </w:p>
+    <w:p>
+      <w:r>
+        <w:t>On procède au calcul du c</w:t>
+      </w:r>
+      <w:r>
+        <w:t>oefficient de corrélation de Pearson (r)</w:t>
+      </w:r>
+      <w:r>
+        <w:t xml:space="preserve"> et on obtient r = 0.67367731 </w:t>
+      </w:r>
+      <w:r>
+        <w:t>≈</w:t>
+      </w:r>
+      <w:r>
+        <w:t xml:space="preserve"> 0.67</w:t>
+      </w:r>
+    </w:p>
+    <w:p>
+      <w:r>
+        <w:t xml:space="preserve">Donc, on remarque une moyenne-forte corrélation entre </w:t>
+      </w:r>
+      <w:proofErr w:type="spellStart"/>
+      <w:r>
+        <w:t>NOCom</w:t>
+      </w:r>
+      <w:proofErr w:type="spellEnd"/>
+      <w:r>
+        <w:t xml:space="preserve"> et WMC. </w:t>
+      </w:r>
+    </w:p>
+    <w:p>
+      <w:r>
+        <w:t>Plus le nombre de commit est élevé, plus la complexité de la classe le sera aussi.</w:t>
       </w:r>
     </w:p>
     <w:p>
@@ -2160,6 +2394,95 @@
 <file path=word/numbering.xml><?xml version="1.0" encoding="utf-8"?>
 <w:numbering xmlns:wpc="http://schemas.microsoft.com/office/word/2010/wordprocessingCanvas" xmlns:cx="http://schemas.microsoft.com/office/drawing/2014/chartex" xmlns:cx1="http://schemas.microsoft.com/office/drawing/2015/9/8/chartex" xmlns:cx2="http://schemas.microsoft.com/office/drawing/2015/10/21/chartex" xmlns:cx3="http://schemas.microsoft.com/office/drawing/2016/5/9/chartex" xmlns:cx4="http://schemas.microsoft.com/office/drawing/2016/5/10/chartex" xmlns:cx5="http://schemas.microsoft.com/office/drawing/2016/5/11/chartex" xmlns:cx6="http://schemas.microsoft.com/office/drawing/2016/5/12/chartex" xmlns:cx7="http://schemas.microsoft.com/office/drawing/2016/5/13/chartex" xmlns:cx8="http://schemas.microsoft.com/office/drawing/2016/5/14/chartex" xmlns:mc="http://schemas.openxmlformats.org/markup-compatibility/2006" xmlns:aink="http://schemas.microsoft.com/office/drawing/2016/ink" xmlns:am3d="http://schemas.microsoft.com/office/drawing/2017/model3d" xmlns:o="urn:schemas-microsoft-com:office:office" xmlns:r="http://schemas.openxmlformats.org/officeDocument/2006/relationships" xmlns:m="http://schemas.openxmlformats.org/officeDocument/2006/math" xmlns:v="urn:schemas-microsoft-com:vml" xmlns:wp14="http://schemas.microsoft.com/office/word/2010/wordprocessingDrawing" xmlns:wp="http://schemas.openxmlformats.org/drawingml/2006/wordprocessingDrawing" xmlns:w10="urn:schemas-microsoft-com:office:word" xmlns:w="http://schemas.openxmlformats.org/wordprocessingml/2006/main" xmlns:w14="http://schemas.microsoft.com/office/word/2010/wordml" xmlns:w15="http://schemas.microsoft.com/office/word/2012/wordml" xmlns:w16cid="http://schemas.microsoft.com/office/word/2016/wordml/cid" xmlns:w16se="http://schemas.microsoft.com/office/word/2015/wordml/symex" xmlns:wpg="http://schemas.microsoft.com/office/word/2010/wordprocessingGroup" xmlns:wpi="http://schemas.microsoft.com/office/word/2010/wordprocessingInk" xmlns:wne="http://schemas.microsoft.com/office/word/2006/wordml" xmlns:wps="http://schemas.microsoft.com/office/word/2010/wordprocessingShape" mc:Ignorable="w14 w15 w16se w16cid wp14">
   <w:abstractNum w:abstractNumId="0" w15:restartNumberingAfterBreak="0">
+    <w:nsid w:val="045306E5"/>
+    <w:multiLevelType w:val="hybridMultilevel"/>
+    <w:tmpl w:val="FB1C1ADC"/>
+    <w:lvl w:ilvl="0" w:tplc="0C0C0019">
+      <w:start w:val="1"/>
+      <w:numFmt w:val="lowerLetter"/>
+      <w:lvlText w:val="%1."/>
+      <w:lvlJc w:val="left"/>
+      <w:pPr>
+        <w:ind w:left="720" w:hanging="360"/>
+      </w:pPr>
+      <w:rPr>
+        <w:rFonts w:hint="default"/>
+      </w:rPr>
+    </w:lvl>
+    <w:lvl w:ilvl="1" w:tplc="0C0C0019" w:tentative="1">
+      <w:start w:val="1"/>
+      <w:numFmt w:val="lowerLetter"/>
+      <w:lvlText w:val="%2."/>
+      <w:lvlJc w:val="left"/>
+      <w:pPr>
+        <w:ind w:left="1440" w:hanging="360"/>
+      </w:pPr>
+    </w:lvl>
+    <w:lvl w:ilvl="2" w:tplc="0C0C001B" w:tentative="1">
+      <w:start w:val="1"/>
+      <w:numFmt w:val="lowerRoman"/>
+      <w:lvlText w:val="%3."/>
+      <w:lvlJc w:val="right"/>
+      <w:pPr>
+        <w:ind w:left="2160" w:hanging="180"/>
+      </w:pPr>
+    </w:lvl>
+    <w:lvl w:ilvl="3" w:tplc="0C0C000F" w:tentative="1">
+      <w:start w:val="1"/>
+      <w:numFmt w:val="decimal"/>
+      <w:lvlText w:val="%4."/>
+      <w:lvlJc w:val="left"/>
+      <w:pPr>
+        <w:ind w:left="2880" w:hanging="360"/>
+      </w:pPr>
+    </w:lvl>
+    <w:lvl w:ilvl="4" w:tplc="0C0C0019" w:tentative="1">
+      <w:start w:val="1"/>
+      <w:numFmt w:val="lowerLetter"/>
+      <w:lvlText w:val="%5."/>
+      <w:lvlJc w:val="left"/>
+      <w:pPr>
+        <w:ind w:left="3600" w:hanging="360"/>
+      </w:pPr>
+    </w:lvl>
+    <w:lvl w:ilvl="5" w:tplc="0C0C001B" w:tentative="1">
+      <w:start w:val="1"/>
+      <w:numFmt w:val="lowerRoman"/>
+      <w:lvlText w:val="%6."/>
+      <w:lvlJc w:val="right"/>
+      <w:pPr>
+        <w:ind w:left="4320" w:hanging="180"/>
+      </w:pPr>
+    </w:lvl>
+    <w:lvl w:ilvl="6" w:tplc="0C0C000F" w:tentative="1">
+      <w:start w:val="1"/>
+      <w:numFmt w:val="decimal"/>
+      <w:lvlText w:val="%7."/>
+      <w:lvlJc w:val="left"/>
+      <w:pPr>
+        <w:ind w:left="5040" w:hanging="360"/>
+      </w:pPr>
+    </w:lvl>
+    <w:lvl w:ilvl="7" w:tplc="0C0C0019" w:tentative="1">
+      <w:start w:val="1"/>
+      <w:numFmt w:val="lowerLetter"/>
+      <w:lvlText w:val="%8."/>
+      <w:lvlJc w:val="left"/>
+      <w:pPr>
+        <w:ind w:left="5760" w:hanging="360"/>
+      </w:pPr>
+    </w:lvl>
+    <w:lvl w:ilvl="8" w:tplc="0C0C001B" w:tentative="1">
+      <w:start w:val="1"/>
+      <w:numFmt w:val="lowerRoman"/>
+      <w:lvlText w:val="%9."/>
+      <w:lvlJc w:val="right"/>
+      <w:pPr>
+        <w:ind w:left="6480" w:hanging="180"/>
+      </w:pPr>
+    </w:lvl>
+  </w:abstractNum>
+  <w:abstractNum w:abstractNumId="1" w15:restartNumberingAfterBreak="0">
     <w:nsid w:val="697D2886"/>
     <w:multiLevelType w:val="hybridMultilevel"/>
     <w:tmpl w:val="D91C7F06"/>
@@ -2249,6 +2572,9 @@
     </w:lvl>
   </w:abstractNum>
   <w:num w:numId="1">
+    <w:abstractNumId w:val="1"/>
+  </w:num>
+  <w:num w:numId="2">
     <w:abstractNumId w:val="0"/>
   </w:num>
 </w:numbering>

</xml_diff>